<commit_message>
Readme Modification 0.8 and Adding Report 0.1
</commit_message>
<xml_diff>
--- a/ReportGroup12.docx
+++ b/ReportGroup12.docx
@@ -1326,7 +1326,49 @@
           <w:rFonts w:ascii="Calibri" w:hAnsi="Calibri" w:cs="Calibri"/>
           <w:lang w:val="en-US"/>
         </w:rPr>
-        <w:t xml:space="preserve">he data is loaded using </w:t>
+        <w:t xml:space="preserve">he data is loaded using pandas library, and it is </w:t>
+      </w:r>
+      <w:r>
+        <w:rPr>
+          <w:rFonts w:ascii="Calibri" w:hAnsi="Calibri" w:cs="Calibri"/>
+          <w:lang w:val="en-US"/>
+        </w:rPr>
+        <w:t>proceeded</w:t>
+      </w:r>
+      <w:r>
+        <w:rPr>
+          <w:rFonts w:ascii="Calibri" w:hAnsi="Calibri" w:cs="Calibri"/>
+          <w:lang w:val="en-US"/>
+        </w:rPr>
+        <w:t xml:space="preserve"> with initial inspection </w:t>
+      </w:r>
+      <w:r>
+        <w:rPr>
+          <w:rFonts w:ascii="Calibri" w:hAnsi="Calibri" w:cs="Calibri"/>
+          <w:lang w:val="en-US"/>
+        </w:rPr>
+        <w:t xml:space="preserve">by describing the dataset </w:t>
+      </w:r>
+      <w:r>
+        <w:rPr>
+          <w:rFonts w:ascii="Calibri" w:hAnsi="Calibri" w:cs="Calibri"/>
+          <w:lang w:val="en-US"/>
+        </w:rPr>
+        <w:t xml:space="preserve">and </w:t>
+      </w:r>
+      <w:r>
+        <w:rPr>
+          <w:rFonts w:ascii="Calibri" w:hAnsi="Calibri" w:cs="Calibri"/>
+          <w:lang w:val="en-US"/>
+        </w:rPr>
+        <w:t>visualization</w:t>
+      </w:r>
+      <w:r>
+        <w:rPr>
+          <w:rFonts w:ascii="Calibri" w:hAnsi="Calibri" w:cs="Calibri"/>
+          <w:lang w:val="en-US"/>
+        </w:rPr>
+        <w:t xml:space="preserve"> of </w:t>
       </w:r>
       <w:proofErr w:type="gramStart"/>
       <w:r>
@@ -1334,7 +1376,14 @@
           <w:rFonts w:ascii="Calibri" w:hAnsi="Calibri" w:cs="Calibri"/>
           <w:lang w:val="en-US"/>
         </w:rPr>
-        <w:t>pandas</w:t>
+        <w:t>correlation</w:t>
+      </w:r>
+      <w:r>
+        <w:rPr>
+          <w:rFonts w:ascii="Calibri" w:hAnsi="Calibri" w:cs="Calibri"/>
+          <w:lang w:val="en-US"/>
+        </w:rPr>
+        <w:t>(</w:t>
       </w:r>
       <w:proofErr w:type="gramEnd"/>
       <w:r>
@@ -1342,35 +1391,7 @@
           <w:rFonts w:ascii="Calibri" w:hAnsi="Calibri" w:cs="Calibri"/>
           <w:lang w:val="en-US"/>
         </w:rPr>
-        <w:t xml:space="preserve"> library, and it is </w:t>
-      </w:r>
-      <w:r>
-        <w:rPr>
-          <w:rFonts w:ascii="Calibri" w:hAnsi="Calibri" w:cs="Calibri"/>
-          <w:lang w:val="en-US"/>
-        </w:rPr>
-        <w:t>proceeded</w:t>
-      </w:r>
-      <w:r>
-        <w:rPr>
-          <w:rFonts w:ascii="Calibri" w:hAnsi="Calibri" w:cs="Calibri"/>
-          <w:lang w:val="en-US"/>
-        </w:rPr>
-        <w:t xml:space="preserve"> with initial inspection and </w:t>
-      </w:r>
-      <w:r>
-        <w:rPr>
-          <w:rFonts w:ascii="Calibri" w:hAnsi="Calibri" w:cs="Calibri"/>
-          <w:lang w:val="en-US"/>
-        </w:rPr>
-        <w:t>visualization</w:t>
-      </w:r>
-      <w:r>
-        <w:rPr>
-          <w:rFonts w:ascii="Calibri" w:hAnsi="Calibri" w:cs="Calibri"/>
-          <w:lang w:val="en-US"/>
-        </w:rPr>
-        <w:t xml:space="preserve"> (using seaborn)</w:t>
+        <w:t>using seaborn)</w:t>
       </w:r>
     </w:p>
     <w:p>
@@ -1783,13 +1804,35 @@
         </w:rPr>
         <w:t xml:space="preserve">fold </w:t>
       </w:r>
+      <w:r>
+        <w:rPr>
+          <w:rFonts w:ascii="Calibri" w:hAnsi="Calibri" w:cs="Calibri"/>
+          <w:lang w:val="en-US"/>
+        </w:rPr>
+        <w:t>algorithm</w:t>
+      </w:r>
+      <w:r>
+        <w:rPr>
+          <w:rFonts w:ascii="Calibri" w:hAnsi="Calibri" w:cs="Calibri"/>
+          <w:lang w:val="en-US"/>
+        </w:rPr>
+        <w:t xml:space="preserve"> with split 5 and ran the loop with it</w:t>
+      </w:r>
+    </w:p>
+    <w:p>
+      <w:pPr>
+        <w:rPr>
+          <w:rFonts w:ascii="Calibri" w:hAnsi="Calibri" w:cs="Calibri"/>
+          <w:lang w:val="en-US"/>
+        </w:rPr>
+      </w:pPr>
       <w:proofErr w:type="spellStart"/>
       <w:r>
         <w:rPr>
           <w:rFonts w:ascii="Calibri" w:hAnsi="Calibri" w:cs="Calibri"/>
           <w:lang w:val="en-US"/>
         </w:rPr>
-        <w:t>algorith</w:t>
+        <w:t>KMeans</w:t>
       </w:r>
       <w:proofErr w:type="spellEnd"/>
       <w:r>
@@ -1797,23 +1840,95 @@
           <w:rFonts w:ascii="Calibri" w:hAnsi="Calibri" w:cs="Calibri"/>
           <w:lang w:val="en-US"/>
         </w:rPr>
-        <w:t xml:space="preserve"> with split 5 and ran the loop with it</w:t>
-      </w:r>
-    </w:p>
-    <w:p>
-      <w:pPr>
-        <w:rPr>
-          <w:rFonts w:ascii="Calibri" w:hAnsi="Calibri" w:cs="Calibri"/>
-          <w:lang w:val="en-US"/>
-        </w:rPr>
-      </w:pPr>
+        <w:t xml:space="preserve"> clustering is ran through the data. To find the optimal K, has used Elbow Method. The Elbow method uses </w:t>
+      </w:r>
+      <w:r>
+        <w:rPr>
+          <w:rFonts w:ascii="Calibri" w:hAnsi="Calibri" w:cs="Calibri"/>
+          <w:lang w:val="en-US"/>
+        </w:rPr>
+        <w:t>within-cluster-sum-of-square (WCSS)</w:t>
+      </w:r>
+      <w:r>
+        <w:rPr>
+          <w:rFonts w:ascii="Calibri" w:hAnsi="Calibri" w:cs="Calibri"/>
+          <w:lang w:val="en-US"/>
+        </w:rPr>
+        <w:t xml:space="preserve"> vs K value graph. The optimal K value is at the point where the graph forms an elbow</w:t>
+      </w:r>
+    </w:p>
+    <w:p>
+      <w:pPr>
+        <w:rPr>
+          <w:rFonts w:ascii="Calibri" w:hAnsi="Calibri" w:cs="Calibri"/>
+          <w:b/>
+          <w:bCs/>
+          <w:sz w:val="36"/>
+          <w:szCs w:val="36"/>
+          <w:lang w:val="en-US"/>
+        </w:rPr>
+      </w:pPr>
+      <w:r>
+        <w:rPr>
+          <w:rFonts w:ascii="Calibri" w:hAnsi="Calibri" w:cs="Calibri"/>
+          <w:b/>
+          <w:bCs/>
+          <w:sz w:val="36"/>
+          <w:szCs w:val="36"/>
+          <w:lang w:val="en-US"/>
+        </w:rPr>
+        <w:t>Project 2</w:t>
+      </w:r>
+    </w:p>
+    <w:p>
+      <w:pPr>
+        <w:rPr>
+          <w:rFonts w:ascii="Calibri" w:hAnsi="Calibri" w:cs="Calibri"/>
+          <w:lang w:val="en-US"/>
+        </w:rPr>
+      </w:pPr>
+      <w:r>
+        <w:rPr>
+          <w:rFonts w:ascii="Calibri" w:hAnsi="Calibri" w:cs="Calibri"/>
+          <w:lang w:val="en-US"/>
+        </w:rPr>
+        <w:t>The</w:t>
+      </w:r>
+      <w:r>
+        <w:rPr>
+          <w:rFonts w:ascii="Calibri" w:hAnsi="Calibri" w:cs="Calibri"/>
+          <w:lang w:val="en-US"/>
+        </w:rPr>
+        <w:t xml:space="preserve"> required libraries </w:t>
+      </w:r>
+      <w:r>
+        <w:rPr>
+          <w:rFonts w:ascii="Calibri" w:hAnsi="Calibri" w:cs="Calibri"/>
+          <w:lang w:val="en-US"/>
+        </w:rPr>
+        <w:t>in</w:t>
+      </w:r>
+      <w:r>
+        <w:rPr>
+          <w:rFonts w:ascii="Calibri" w:hAnsi="Calibri" w:cs="Calibri"/>
+          <w:lang w:val="en-US"/>
+        </w:rPr>
+        <w:t>cluding</w:t>
+      </w:r>
+      <w:r>
+        <w:rPr>
+          <w:rFonts w:ascii="Calibri" w:hAnsi="Calibri" w:cs="Calibri"/>
+          <w:lang w:val="en-US"/>
+        </w:rPr>
+        <w:t xml:space="preserve"> pandas, </w:t>
+      </w:r>
       <w:proofErr w:type="spellStart"/>
       <w:r>
         <w:rPr>
           <w:rFonts w:ascii="Calibri" w:hAnsi="Calibri" w:cs="Calibri"/>
           <w:lang w:val="en-US"/>
         </w:rPr>
-        <w:t>KMeans</w:t>
+        <w:t>os</w:t>
       </w:r>
       <w:proofErr w:type="spellEnd"/>
       <w:r>
@@ -1821,21 +1936,538 @@
           <w:rFonts w:ascii="Calibri" w:hAnsi="Calibri" w:cs="Calibri"/>
           <w:lang w:val="en-US"/>
         </w:rPr>
-        <w:t xml:space="preserve"> clustering is ran through the data. To find the optimal K, has used Elbow Method. The Elbow method uses </w:t>
-      </w:r>
-      <w:r>
-        <w:rPr>
-          <w:rFonts w:ascii="Calibri" w:hAnsi="Calibri" w:cs="Calibri"/>
-          <w:lang w:val="en-US"/>
-        </w:rPr>
-        <w:t>within-cluster-sum-of-square (WCSS)</w:t>
-      </w:r>
-      <w:r>
-        <w:rPr>
-          <w:rFonts w:ascii="Calibri" w:hAnsi="Calibri" w:cs="Calibri"/>
-          <w:lang w:val="en-US"/>
-        </w:rPr>
-        <w:t xml:space="preserve"> vs K value graph. The optimal K value is at the point where the graph forms an elbow</w:t>
+        <w:t xml:space="preserve">, </w:t>
+      </w:r>
+      <w:proofErr w:type="spellStart"/>
+      <w:r>
+        <w:rPr>
+          <w:rFonts w:ascii="Calibri" w:hAnsi="Calibri" w:cs="Calibri"/>
+          <w:lang w:val="en-US"/>
+        </w:rPr>
+        <w:t>tensorflow</w:t>
+      </w:r>
+      <w:proofErr w:type="spellEnd"/>
+      <w:r>
+        <w:rPr>
+          <w:rFonts w:ascii="Calibri" w:hAnsi="Calibri" w:cs="Calibri"/>
+          <w:lang w:val="en-US"/>
+        </w:rPr>
+        <w:t xml:space="preserve"> are imported</w:t>
+      </w:r>
+    </w:p>
+    <w:p>
+      <w:pPr>
+        <w:rPr>
+          <w:rFonts w:ascii="Calibri" w:hAnsi="Calibri" w:cs="Calibri"/>
+          <w:lang w:val="en-US"/>
+        </w:rPr>
+      </w:pPr>
+      <w:r>
+        <w:rPr>
+          <w:rFonts w:ascii="Calibri" w:hAnsi="Calibri" w:cs="Calibri"/>
+          <w:lang w:val="en-US"/>
+        </w:rPr>
+        <w:t xml:space="preserve">The dataset which is already split in the folder is imported and classified accordingly using </w:t>
+      </w:r>
+      <w:proofErr w:type="spellStart"/>
+      <w:r>
+        <w:rPr>
+          <w:rFonts w:ascii="Calibri" w:hAnsi="Calibri" w:cs="Calibri"/>
+          <w:lang w:val="en-US"/>
+        </w:rPr>
+        <w:t>os</w:t>
+      </w:r>
+      <w:proofErr w:type="spellEnd"/>
+      <w:r>
+        <w:rPr>
+          <w:rFonts w:ascii="Calibri" w:hAnsi="Calibri" w:cs="Calibri"/>
+          <w:lang w:val="en-US"/>
+        </w:rPr>
+        <w:t xml:space="preserve"> library</w:t>
+      </w:r>
+    </w:p>
+    <w:p>
+      <w:pPr>
+        <w:rPr>
+          <w:rFonts w:ascii="Calibri" w:hAnsi="Calibri" w:cs="Calibri"/>
+          <w:lang w:val="en-US"/>
+        </w:rPr>
+      </w:pPr>
+      <w:r>
+        <w:rPr>
+          <w:rFonts w:ascii="Calibri" w:hAnsi="Calibri" w:cs="Calibri"/>
+          <w:lang w:val="en-US"/>
+        </w:rPr>
+        <w:t xml:space="preserve">The data then is run through a </w:t>
+      </w:r>
+      <w:proofErr w:type="spellStart"/>
+      <w:r>
+        <w:rPr>
+          <w:rFonts w:ascii="Calibri" w:hAnsi="Calibri" w:cs="Calibri"/>
+          <w:lang w:val="en-US"/>
+        </w:rPr>
+        <w:t>traintest</w:t>
+      </w:r>
+      <w:proofErr w:type="spellEnd"/>
+      <w:r>
+        <w:rPr>
+          <w:rFonts w:ascii="Calibri" w:hAnsi="Calibri" w:cs="Calibri"/>
+          <w:lang w:val="en-US"/>
+        </w:rPr>
+        <w:t xml:space="preserve"> generation model, where the data is </w:t>
+      </w:r>
+      <w:proofErr w:type="spellStart"/>
+      <w:r>
+        <w:rPr>
+          <w:rFonts w:ascii="Calibri" w:hAnsi="Calibri" w:cs="Calibri"/>
+          <w:lang w:val="en-US"/>
+        </w:rPr>
+        <w:t>augumented</w:t>
+      </w:r>
+      <w:proofErr w:type="spellEnd"/>
+      <w:r>
+        <w:rPr>
+          <w:rFonts w:ascii="Calibri" w:hAnsi="Calibri" w:cs="Calibri"/>
+          <w:lang w:val="en-US"/>
+        </w:rPr>
+        <w:t xml:space="preserve"> and converted into a greyscale image</w:t>
+      </w:r>
+    </w:p>
+    <w:p>
+      <w:pPr>
+        <w:rPr>
+          <w:rFonts w:ascii="Calibri" w:hAnsi="Calibri" w:cs="Calibri"/>
+          <w:lang w:val="en-US"/>
+        </w:rPr>
+      </w:pPr>
+      <w:r>
+        <w:rPr>
+          <w:rFonts w:ascii="Calibri" w:hAnsi="Calibri" w:cs="Calibri"/>
+          <w:lang w:val="en-US"/>
+        </w:rPr>
+        <w:t xml:space="preserve">A CNN model is created using the </w:t>
+      </w:r>
+      <w:proofErr w:type="spellStart"/>
+      <w:r>
+        <w:rPr>
+          <w:rFonts w:ascii="Calibri" w:hAnsi="Calibri" w:cs="Calibri"/>
+          <w:lang w:val="en-US"/>
+        </w:rPr>
+        <w:t>tensorflow</w:t>
+      </w:r>
+      <w:proofErr w:type="spellEnd"/>
+      <w:r>
+        <w:rPr>
+          <w:rFonts w:ascii="Calibri" w:hAnsi="Calibri" w:cs="Calibri"/>
+          <w:lang w:val="en-US"/>
+        </w:rPr>
+        <w:t xml:space="preserve"> library to </w:t>
+      </w:r>
+      <w:proofErr w:type="spellStart"/>
+      <w:r>
+        <w:rPr>
+          <w:rFonts w:ascii="Calibri" w:hAnsi="Calibri" w:cs="Calibri"/>
+          <w:lang w:val="en-US"/>
+        </w:rPr>
+        <w:t>analyse</w:t>
+      </w:r>
+      <w:proofErr w:type="spellEnd"/>
+      <w:r>
+        <w:rPr>
+          <w:rFonts w:ascii="Calibri" w:hAnsi="Calibri" w:cs="Calibri"/>
+          <w:lang w:val="en-US"/>
+        </w:rPr>
+        <w:t xml:space="preserve"> the data</w:t>
+      </w:r>
+    </w:p>
+    <w:p>
+      <w:pPr>
+        <w:rPr>
+          <w:rFonts w:ascii="Calibri" w:hAnsi="Calibri" w:cs="Calibri"/>
+          <w:lang w:val="en-US"/>
+        </w:rPr>
+      </w:pPr>
+      <w:r>
+        <w:rPr>
+          <w:rFonts w:ascii="Calibri" w:hAnsi="Calibri" w:cs="Calibri"/>
+          <w:lang w:val="en-US"/>
+        </w:rPr>
+        <w:lastRenderedPageBreak/>
+        <w:t>The model is trained for 25 epochs ensuring it learns effectively from the data</w:t>
+      </w:r>
+    </w:p>
+    <w:p>
+      <w:pPr>
+        <w:rPr>
+          <w:rFonts w:ascii="Calibri" w:hAnsi="Calibri" w:cs="Calibri"/>
+          <w:b/>
+          <w:bCs/>
+          <w:sz w:val="36"/>
+          <w:szCs w:val="36"/>
+          <w:u w:val="single"/>
+          <w:lang w:val="en-US"/>
+        </w:rPr>
+      </w:pPr>
+      <w:r>
+        <w:rPr>
+          <w:rFonts w:ascii="Calibri" w:hAnsi="Calibri" w:cs="Calibri"/>
+          <w:b/>
+          <w:bCs/>
+          <w:sz w:val="36"/>
+          <w:szCs w:val="36"/>
+          <w:u w:val="single"/>
+          <w:lang w:val="en-US"/>
+        </w:rPr>
+        <w:t>Result</w:t>
+      </w:r>
+    </w:p>
+    <w:p>
+      <w:pPr>
+        <w:rPr>
+          <w:rFonts w:ascii="Calibri" w:hAnsi="Calibri" w:cs="Calibri"/>
+          <w:lang w:val="en-US"/>
+        </w:rPr>
+      </w:pPr>
+      <w:r>
+        <w:rPr>
+          <w:rFonts w:ascii="Calibri" w:hAnsi="Calibri" w:cs="Calibri"/>
+          <w:lang w:val="en-US"/>
+        </w:rPr>
+        <w:t>The accuracy of the model is listed in the table below</w:t>
+      </w:r>
+    </w:p>
+    <w:p>
+      <w:pPr>
+        <w:rPr>
+          <w:rFonts w:ascii="Calibri" w:hAnsi="Calibri" w:cs="Calibri"/>
+          <w:lang w:val="en-US"/>
+        </w:rPr>
+      </w:pPr>
+      <w:r>
+        <w:rPr>
+          <w:rFonts w:ascii="Calibri" w:hAnsi="Calibri" w:cs="Calibri"/>
+          <w:lang w:val="en-US"/>
+        </w:rPr>
+        <w:drawing>
+          <wp:inline distT="0" distB="0" distL="0" distR="0" wp14:anchorId="0DB3B2DE" wp14:editId="342A6E68">
+            <wp:extent cx="5731510" cy="1595755"/>
+            <wp:effectExtent l="0" t="0" r="0" b="4445"/>
+            <wp:docPr id="1285694448" name="Picture 1" descr="A screenshot of a graph&#10;&#10;Description automatically generated"/>
+            <wp:cNvGraphicFramePr>
+              <a:graphicFrameLocks xmlns:a="http://schemas.openxmlformats.org/drawingml/2006/main" noChangeAspect="1"/>
+            </wp:cNvGraphicFramePr>
+            <a:graphic xmlns:a="http://schemas.openxmlformats.org/drawingml/2006/main">
+              <a:graphicData uri="http://schemas.openxmlformats.org/drawingml/2006/picture">
+                <pic:pic xmlns:pic="http://schemas.openxmlformats.org/drawingml/2006/picture">
+                  <pic:nvPicPr>
+                    <pic:cNvPr id="1285694448" name="Picture 1" descr="A screenshot of a graph&#10;&#10;Description automatically generated"/>
+                    <pic:cNvPicPr/>
+                  </pic:nvPicPr>
+                  <pic:blipFill>
+                    <a:blip r:embed="rId12"/>
+                    <a:stretch>
+                      <a:fillRect/>
+                    </a:stretch>
+                  </pic:blipFill>
+                  <pic:spPr>
+                    <a:xfrm>
+                      <a:off x="0" y="0"/>
+                      <a:ext cx="5731510" cy="1595755"/>
+                    </a:xfrm>
+                    <a:prstGeom prst="rect">
+                      <a:avLst/>
+                    </a:prstGeom>
+                  </pic:spPr>
+                </pic:pic>
+              </a:graphicData>
+            </a:graphic>
+          </wp:inline>
+        </w:drawing>
+      </w:r>
+    </w:p>
+    <w:p>
+      <w:pPr>
+        <w:rPr>
+          <w:rFonts w:ascii="Calibri" w:hAnsi="Calibri" w:cs="Calibri"/>
+          <w:lang w:val="en-US"/>
+        </w:rPr>
+      </w:pPr>
+      <w:r>
+        <w:rPr>
+          <w:rFonts w:ascii="Calibri" w:hAnsi="Calibri" w:cs="Calibri"/>
+          <w:lang w:val="en-US"/>
+        </w:rPr>
+        <w:t xml:space="preserve">The best model with the best accuracy is Random Forest with </w:t>
+      </w:r>
+      <w:proofErr w:type="gramStart"/>
+      <w:r>
+        <w:rPr>
+          <w:rFonts w:ascii="Calibri" w:hAnsi="Calibri" w:cs="Calibri"/>
+          <w:lang w:val="en-US"/>
+        </w:rPr>
+        <w:t>a</w:t>
+      </w:r>
+      <w:proofErr w:type="gramEnd"/>
+      <w:r>
+        <w:rPr>
+          <w:rFonts w:ascii="Calibri" w:hAnsi="Calibri" w:cs="Calibri"/>
+          <w:lang w:val="en-US"/>
+        </w:rPr>
+        <w:t xml:space="preserve"> Accuracy of 0.93</w:t>
+      </w:r>
+    </w:p>
+    <w:p>
+      <w:pPr>
+        <w:rPr>
+          <w:rFonts w:ascii="Calibri" w:hAnsi="Calibri" w:cs="Calibri"/>
+          <w:lang w:val="en-US"/>
+        </w:rPr>
+      </w:pPr>
+      <w:r>
+        <w:rPr>
+          <w:rFonts w:ascii="Calibri" w:hAnsi="Calibri" w:cs="Calibri"/>
+          <w:lang w:val="en-US"/>
+        </w:rPr>
+        <w:t>After performing K - Fold algorithm on the model there was a significant improvement in the accuracy, further validating the model</w:t>
+      </w:r>
+    </w:p>
+    <w:p>
+      <w:pPr>
+        <w:rPr>
+          <w:rFonts w:ascii="Calibri" w:hAnsi="Calibri" w:cs="Calibri"/>
+          <w:lang w:val="en-US"/>
+        </w:rPr>
+      </w:pPr>
+      <w:r>
+        <w:rPr>
+          <w:rFonts w:ascii="Calibri" w:hAnsi="Calibri" w:cs="Calibri"/>
+          <w:lang w:val="en-US"/>
+        </w:rPr>
+        <w:drawing>
+          <wp:inline distT="0" distB="0" distL="0" distR="0" wp14:anchorId="345DA34E" wp14:editId="13B6F319">
+            <wp:extent cx="5731510" cy="1576070"/>
+            <wp:effectExtent l="0" t="0" r="0" b="0"/>
+            <wp:docPr id="1777975299" name="Picture 1" descr="A black background with white numbers&#10;&#10;Description automatically generated"/>
+            <wp:cNvGraphicFramePr>
+              <a:graphicFrameLocks xmlns:a="http://schemas.openxmlformats.org/drawingml/2006/main" noChangeAspect="1"/>
+            </wp:cNvGraphicFramePr>
+            <a:graphic xmlns:a="http://schemas.openxmlformats.org/drawingml/2006/main">
+              <a:graphicData uri="http://schemas.openxmlformats.org/drawingml/2006/picture">
+                <pic:pic xmlns:pic="http://schemas.openxmlformats.org/drawingml/2006/picture">
+                  <pic:nvPicPr>
+                    <pic:cNvPr id="1777975299" name="Picture 1" descr="A black background with white numbers&#10;&#10;Description automatically generated"/>
+                    <pic:cNvPicPr/>
+                  </pic:nvPicPr>
+                  <pic:blipFill>
+                    <a:blip r:embed="rId13"/>
+                    <a:stretch>
+                      <a:fillRect/>
+                    </a:stretch>
+                  </pic:blipFill>
+                  <pic:spPr>
+                    <a:xfrm>
+                      <a:off x="0" y="0"/>
+                      <a:ext cx="5731510" cy="1576070"/>
+                    </a:xfrm>
+                    <a:prstGeom prst="rect">
+                      <a:avLst/>
+                    </a:prstGeom>
+                  </pic:spPr>
+                </pic:pic>
+              </a:graphicData>
+            </a:graphic>
+          </wp:inline>
+        </w:drawing>
+      </w:r>
+    </w:p>
+    <w:p>
+      <w:pPr>
+        <w:rPr>
+          <w:rFonts w:ascii="Calibri" w:hAnsi="Calibri" w:cs="Calibri"/>
+          <w:lang w:val="en-US"/>
+        </w:rPr>
+      </w:pPr>
+      <w:r>
+        <w:rPr>
+          <w:rFonts w:ascii="Calibri" w:hAnsi="Calibri" w:cs="Calibri"/>
+          <w:lang w:val="en-US"/>
+        </w:rPr>
+        <w:t>After applying the K fold</w:t>
+      </w:r>
+      <w:r>
+        <w:rPr>
+          <w:rFonts w:ascii="Calibri" w:hAnsi="Calibri" w:cs="Calibri"/>
+          <w:lang w:val="en-US"/>
+        </w:rPr>
+        <w:t xml:space="preserve"> </w:t>
+      </w:r>
+      <w:r>
+        <w:rPr>
+          <w:rFonts w:ascii="Calibri" w:hAnsi="Calibri" w:cs="Calibri"/>
+          <w:lang w:val="en-US"/>
+        </w:rPr>
+        <w:t>algorithm,</w:t>
+      </w:r>
+      <w:r>
+        <w:rPr>
+          <w:rFonts w:ascii="Calibri" w:hAnsi="Calibri" w:cs="Calibri"/>
+          <w:lang w:val="en-US"/>
+        </w:rPr>
+        <w:t xml:space="preserve"> the </w:t>
+      </w:r>
+      <w:r>
+        <w:rPr>
+          <w:rFonts w:ascii="Calibri" w:hAnsi="Calibri" w:cs="Calibri"/>
+          <w:lang w:val="en-US"/>
+        </w:rPr>
+        <w:t xml:space="preserve">best model with the </w:t>
+      </w:r>
+      <w:r>
+        <w:rPr>
+          <w:rFonts w:ascii="Calibri" w:hAnsi="Calibri" w:cs="Calibri"/>
+          <w:lang w:val="en-US"/>
+        </w:rPr>
+        <w:t>highest</w:t>
+      </w:r>
+      <w:r>
+        <w:rPr>
+          <w:rFonts w:ascii="Calibri" w:hAnsi="Calibri" w:cs="Calibri"/>
+          <w:lang w:val="en-US"/>
+        </w:rPr>
+        <w:t xml:space="preserve"> accuracy is Random Forest with </w:t>
+      </w:r>
+      <w:proofErr w:type="gramStart"/>
+      <w:r>
+        <w:rPr>
+          <w:rFonts w:ascii="Calibri" w:hAnsi="Calibri" w:cs="Calibri"/>
+          <w:lang w:val="en-US"/>
+        </w:rPr>
+        <w:t>a</w:t>
+      </w:r>
+      <w:proofErr w:type="gramEnd"/>
+      <w:r>
+        <w:rPr>
+          <w:rFonts w:ascii="Calibri" w:hAnsi="Calibri" w:cs="Calibri"/>
+          <w:lang w:val="en-US"/>
+        </w:rPr>
+        <w:t xml:space="preserve"> Accuracy of 0.</w:t>
+      </w:r>
+      <w:r>
+        <w:rPr>
+          <w:rFonts w:ascii="Calibri" w:hAnsi="Calibri" w:cs="Calibri"/>
+          <w:lang w:val="en-US"/>
+        </w:rPr>
+        <w:t>95</w:t>
+      </w:r>
+    </w:p>
+    <w:p>
+      <w:pPr>
+        <w:rPr>
+          <w:rFonts w:ascii="Calibri" w:hAnsi="Calibri" w:cs="Calibri"/>
+          <w:lang w:val="en-US"/>
+        </w:rPr>
+      </w:pPr>
+      <w:r>
+        <w:rPr>
+          <w:rFonts w:ascii="Calibri" w:hAnsi="Calibri" w:cs="Calibri"/>
+          <w:lang w:val="en-US"/>
+        </w:rPr>
+        <w:t>K Means Clustering gave an output of</w:t>
+      </w:r>
+    </w:p>
+    <w:p>
+      <w:pPr>
+        <w:rPr>
+          <w:rFonts w:ascii="Calibri" w:hAnsi="Calibri" w:cs="Calibri"/>
+          <w:lang w:val="en-US"/>
+        </w:rPr>
+      </w:pPr>
+      <w:r>
+        <w:rPr>
+          <w:rFonts w:ascii="Calibri" w:hAnsi="Calibri" w:cs="Calibri"/>
+          <w:lang w:val="en-US"/>
+        </w:rPr>
+        <w:drawing>
+          <wp:inline distT="0" distB="0" distL="0" distR="0" wp14:anchorId="4F88944B" wp14:editId="387E7AE4">
+            <wp:extent cx="5676900" cy="723900"/>
+            <wp:effectExtent l="0" t="0" r="0" b="0"/>
+            <wp:docPr id="1259042435" name="Picture 1" descr="A black background with white text&#10;&#10;Description automatically generated"/>
+            <wp:cNvGraphicFramePr>
+              <a:graphicFrameLocks xmlns:a="http://schemas.openxmlformats.org/drawingml/2006/main" noChangeAspect="1"/>
+            </wp:cNvGraphicFramePr>
+            <a:graphic xmlns:a="http://schemas.openxmlformats.org/drawingml/2006/main">
+              <a:graphicData uri="http://schemas.openxmlformats.org/drawingml/2006/picture">
+                <pic:pic xmlns:pic="http://schemas.openxmlformats.org/drawingml/2006/picture">
+                  <pic:nvPicPr>
+                    <pic:cNvPr id="1259042435" name="Picture 1" descr="A black background with white text&#10;&#10;Description automatically generated"/>
+                    <pic:cNvPicPr/>
+                  </pic:nvPicPr>
+                  <pic:blipFill>
+                    <a:blip r:embed="rId14"/>
+                    <a:stretch>
+                      <a:fillRect/>
+                    </a:stretch>
+                  </pic:blipFill>
+                  <pic:spPr>
+                    <a:xfrm>
+                      <a:off x="0" y="0"/>
+                      <a:ext cx="5676900" cy="723900"/>
+                    </a:xfrm>
+                    <a:prstGeom prst="rect">
+                      <a:avLst/>
+                    </a:prstGeom>
+                  </pic:spPr>
+                </pic:pic>
+              </a:graphicData>
+            </a:graphic>
+          </wp:inline>
+        </w:drawing>
+      </w:r>
+    </w:p>
+    <w:p>
+      <w:pPr>
+        <w:rPr>
+          <w:rFonts w:ascii="Calibri" w:hAnsi="Calibri" w:cs="Calibri"/>
+          <w:lang w:val="en-US"/>
+        </w:rPr>
+      </w:pPr>
+      <w:r>
+        <w:rPr>
+          <w:rFonts w:ascii="Calibri" w:hAnsi="Calibri" w:cs="Calibri"/>
+          <w:lang w:val="en-US"/>
+        </w:rPr>
+        <w:t>Project 2</w:t>
+      </w:r>
+    </w:p>
+    <w:p>
+      <w:pPr>
+        <w:rPr>
+          <w:rFonts w:ascii="Calibri" w:hAnsi="Calibri" w:cs="Calibri"/>
+          <w:lang w:val="en-US"/>
+        </w:rPr>
+      </w:pPr>
+      <w:r>
+        <w:rPr>
+          <w:rFonts w:ascii="Calibri" w:hAnsi="Calibri" w:cs="Calibri"/>
+          <w:lang w:val="en-US"/>
+        </w:rPr>
+        <w:t xml:space="preserve">The model ran with </w:t>
+      </w:r>
+      <w:proofErr w:type="gramStart"/>
+      <w:r>
+        <w:rPr>
+          <w:rFonts w:ascii="Calibri" w:hAnsi="Calibri" w:cs="Calibri"/>
+          <w:lang w:val="en-US"/>
+        </w:rPr>
+        <w:t>a</w:t>
+      </w:r>
+      <w:proofErr w:type="gramEnd"/>
+      <w:r>
+        <w:rPr>
+          <w:rFonts w:ascii="Calibri" w:hAnsi="Calibri" w:cs="Calibri"/>
+          <w:lang w:val="en-US"/>
+        </w:rPr>
+        <w:t xml:space="preserve"> accuracy of _ _ _</w:t>
       </w:r>
     </w:p>
     <w:p>

</xml_diff>